<commit_message>
commit before trying to combine 2nd keeb script and Main
</commit_message>
<xml_diff>
--- a/Secondary Macro Keyboard/Second Keyboard Icons/Keycap Images.docx
+++ b/Secondary Macro Keyboard/Second Keyboard Icons/Keycap Images.docx
@@ -4979,24 +4979,27 @@
       </w:r>
     </w:p>
     <w:p/>
+    <w:p/>
+    <w:p/>
+    <w:p/>
     <w:p>
       <w:r>
         <w:rPr>
           <w:noProof/>
         </w:rPr>
         <w:drawing>
-          <wp:anchor distT="0" distB="0" distL="114300" distR="114300" simplePos="0" relativeHeight="251810816" behindDoc="0" locked="0" layoutInCell="1" allowOverlap="1" wp14:anchorId="5BFE4053" wp14:editId="1B48C306">
-            <wp:simplePos x="0" y="0"/>
-            <wp:positionH relativeFrom="column">
-              <wp:posOffset>6505303</wp:posOffset>
-            </wp:positionH>
-            <wp:positionV relativeFrom="paragraph">
-              <wp:posOffset>141043</wp:posOffset>
-            </wp:positionV>
-            <wp:extent cx="457200" cy="346075"/>
-            <wp:effectExtent l="19050" t="19050" r="19050" b="15875"/>
-            <wp:wrapNone/>
-            <wp:docPr id="70" name="Picture 70"/>
+          <wp:anchor distT="0" distB="0" distL="114300" distR="114300" simplePos="0" relativeHeight="251806720" behindDoc="0" locked="0" layoutInCell="1" allowOverlap="1" wp14:anchorId="7A3D55E7" wp14:editId="3A4D8D63">
+            <wp:simplePos x="0" y="0"/>
+            <wp:positionH relativeFrom="column">
+              <wp:posOffset>1507110</wp:posOffset>
+            </wp:positionH>
+            <wp:positionV relativeFrom="paragraph">
+              <wp:posOffset>123000</wp:posOffset>
+            </wp:positionV>
+            <wp:extent cx="456712" cy="457200"/>
+            <wp:effectExtent l="0" t="0" r="635" b="0"/>
+            <wp:wrapNone/>
+            <wp:docPr id="72" name="Picture 72"/>
             <wp:cNvGraphicFramePr>
               <a:graphicFrameLocks xmlns:a="http://schemas.openxmlformats.org/drawingml/2006/main" noChangeAspect="1"/>
             </wp:cNvGraphicFramePr>
@@ -5025,16 +5028,14 @@
                   <pic:spPr bwMode="auto">
                     <a:xfrm>
                       <a:off x="0" y="0"/>
-                      <a:ext cx="457200" cy="346075"/>
-                    </a:xfrm>
-                    <a:prstGeom prst="rect">
-                      <a:avLst/>
-                    </a:prstGeom>
-                    <a:noFill/>
-                    <a:ln>
-                      <a:solidFill>
-                        <a:schemeClr val="tx1"/>
-                      </a:solidFill>
+                      <a:ext cx="456712" cy="457200"/>
+                    </a:xfrm>
+                    <a:prstGeom prst="rect">
+                      <a:avLst/>
+                    </a:prstGeom>
+                    <a:noFill/>
+                    <a:ln>
+                      <a:noFill/>
                     </a:ln>
                   </pic:spPr>
                 </pic:pic>
@@ -5056,149 +5057,7 @@
           <w:noProof/>
         </w:rPr>
         <w:drawing>
-          <wp:anchor distT="0" distB="0" distL="114300" distR="114300" simplePos="0" relativeHeight="251808768" behindDoc="0" locked="0" layoutInCell="1" allowOverlap="1" wp14:anchorId="36256760" wp14:editId="31633B88">
-            <wp:simplePos x="0" y="0"/>
-            <wp:positionH relativeFrom="column">
-              <wp:posOffset>4785995</wp:posOffset>
-            </wp:positionH>
-            <wp:positionV relativeFrom="paragraph">
-              <wp:posOffset>8255</wp:posOffset>
-            </wp:positionV>
-            <wp:extent cx="457200" cy="346075"/>
-            <wp:effectExtent l="0" t="0" r="0" b="0"/>
-            <wp:wrapNone/>
-            <wp:docPr id="69" name="Picture 69"/>
-            <wp:cNvGraphicFramePr>
-              <a:graphicFrameLocks xmlns:a="http://schemas.openxmlformats.org/drawingml/2006/main" noChangeAspect="1"/>
-            </wp:cNvGraphicFramePr>
-            <a:graphic xmlns:a="http://schemas.openxmlformats.org/drawingml/2006/main">
-              <a:graphicData uri="http://schemas.openxmlformats.org/drawingml/2006/picture">
-                <pic:pic xmlns:pic="http://schemas.openxmlformats.org/drawingml/2006/picture">
-                  <pic:nvPicPr>
-                    <pic:cNvPr id="0" name="Picture 2"/>
-                    <pic:cNvPicPr>
-                      <a:picLocks noChangeAspect="1" noChangeArrowheads="1"/>
-                    </pic:cNvPicPr>
-                  </pic:nvPicPr>
-                  <pic:blipFill>
-                    <a:blip r:embed="rId70" cstate="print">
-                      <a:extLst>
-                        <a:ext uri="{28A0092B-C50C-407E-A947-70E740481C1C}">
-                          <a14:useLocalDpi xmlns:a14="http://schemas.microsoft.com/office/drawing/2010/main" val="0"/>
-                        </a:ext>
-                      </a:extLst>
-                    </a:blip>
-                    <a:srcRect/>
-                    <a:stretch>
-                      <a:fillRect/>
-                    </a:stretch>
-                  </pic:blipFill>
-                  <pic:spPr bwMode="auto">
-                    <a:xfrm>
-                      <a:off x="0" y="0"/>
-                      <a:ext cx="457200" cy="346075"/>
-                    </a:xfrm>
-                    <a:prstGeom prst="rect">
-                      <a:avLst/>
-                    </a:prstGeom>
-                    <a:noFill/>
-                    <a:ln>
-                      <a:noFill/>
-                    </a:ln>
-                  </pic:spPr>
-                </pic:pic>
-              </a:graphicData>
-            </a:graphic>
-            <wp14:sizeRelH relativeFrom="page">
-              <wp14:pctWidth>0</wp14:pctWidth>
-            </wp14:sizeRelH>
-            <wp14:sizeRelV relativeFrom="page">
-              <wp14:pctHeight>0</wp14:pctHeight>
-            </wp14:sizeRelV>
-          </wp:anchor>
-        </w:drawing>
-      </w:r>
-    </w:p>
-    <w:p>
-      <w:bookmarkStart w:id="0" w:name="_GoBack"/>
-      <w:bookmarkEnd w:id="0"/>
-    </w:p>
-    <w:p>
-      <w:r>
-        <w:rPr>
-          <w:noProof/>
-        </w:rPr>
-        <w:drawing>
-          <wp:anchor distT="0" distB="0" distL="114300" distR="114300" simplePos="0" relativeHeight="251806720" behindDoc="0" locked="0" layoutInCell="1" allowOverlap="1" wp14:anchorId="7A3D55E7" wp14:editId="15C50C89">
-            <wp:simplePos x="0" y="0"/>
-            <wp:positionH relativeFrom="column">
-              <wp:posOffset>1507110</wp:posOffset>
-            </wp:positionH>
-            <wp:positionV relativeFrom="paragraph">
-              <wp:posOffset>123000</wp:posOffset>
-            </wp:positionV>
-            <wp:extent cx="456712" cy="457200"/>
-            <wp:effectExtent l="0" t="0" r="635" b="0"/>
-            <wp:wrapNone/>
-            <wp:docPr id="72" name="Picture 72"/>
-            <wp:cNvGraphicFramePr>
-              <a:graphicFrameLocks xmlns:a="http://schemas.openxmlformats.org/drawingml/2006/main" noChangeAspect="1"/>
-            </wp:cNvGraphicFramePr>
-            <a:graphic xmlns:a="http://schemas.openxmlformats.org/drawingml/2006/main">
-              <a:graphicData uri="http://schemas.openxmlformats.org/drawingml/2006/picture">
-                <pic:pic xmlns:pic="http://schemas.openxmlformats.org/drawingml/2006/picture">
-                  <pic:nvPicPr>
-                    <pic:cNvPr id="0" name="Picture 2"/>
-                    <pic:cNvPicPr>
-                      <a:picLocks noChangeAspect="1" noChangeArrowheads="1"/>
-                    </pic:cNvPicPr>
-                  </pic:nvPicPr>
-                  <pic:blipFill>
-                    <a:blip r:embed="rId71" cstate="print">
-                      <a:extLst>
-                        <a:ext uri="{28A0092B-C50C-407E-A947-70E740481C1C}">
-                          <a14:useLocalDpi xmlns:a14="http://schemas.microsoft.com/office/drawing/2010/main" val="0"/>
-                        </a:ext>
-                      </a:extLst>
-                    </a:blip>
-                    <a:srcRect/>
-                    <a:stretch>
-                      <a:fillRect/>
-                    </a:stretch>
-                  </pic:blipFill>
-                  <pic:spPr bwMode="auto">
-                    <a:xfrm>
-                      <a:off x="0" y="0"/>
-                      <a:ext cx="456712" cy="457200"/>
-                    </a:xfrm>
-                    <a:prstGeom prst="rect">
-                      <a:avLst/>
-                    </a:prstGeom>
-                    <a:noFill/>
-                    <a:ln>
-                      <a:noFill/>
-                    </a:ln>
-                  </pic:spPr>
-                </pic:pic>
-              </a:graphicData>
-            </a:graphic>
-            <wp14:sizeRelH relativeFrom="page">
-              <wp14:pctWidth>0</wp14:pctWidth>
-            </wp14:sizeRelH>
-            <wp14:sizeRelV relativeFrom="page">
-              <wp14:pctHeight>0</wp14:pctHeight>
-            </wp14:sizeRelV>
-          </wp:anchor>
-        </w:drawing>
-      </w:r>
-    </w:p>
-    <w:p>
-      <w:r>
-        <w:rPr>
-          <w:noProof/>
-        </w:rPr>
-        <w:drawing>
-          <wp:anchor distT="0" distB="0" distL="114300" distR="114300" simplePos="0" relativeHeight="251804672" behindDoc="0" locked="0" layoutInCell="1" allowOverlap="1" wp14:anchorId="27C8C5C7" wp14:editId="070E9079">
+          <wp:anchor distT="0" distB="0" distL="114300" distR="114300" simplePos="0" relativeHeight="251804672" behindDoc="0" locked="0" layoutInCell="1" allowOverlap="1" wp14:anchorId="27C8C5C7" wp14:editId="16F128CF">
             <wp:simplePos x="0" y="0"/>
             <wp:positionH relativeFrom="column">
               <wp:posOffset>2611050</wp:posOffset>
@@ -5223,7 +5082,7 @@
                     </pic:cNvPicPr>
                   </pic:nvPicPr>
                   <pic:blipFill>
-                    <a:blip r:embed="rId71" cstate="print">
+                    <a:blip r:embed="rId70" cstate="print">
                       <a:extLst>
                         <a:ext uri="{28A0092B-C50C-407E-A947-70E740481C1C}">
                           <a14:useLocalDpi xmlns:a14="http://schemas.microsoft.com/office/drawing/2010/main" val="0"/>
@@ -5267,6 +5126,232 @@
       <w:pPr>
         <w:ind w:firstLine="720"/>
       </w:pPr>
+    </w:p>
+    <w:p/>
+    <w:p>
+      <w:pPr>
+        <w:tabs>
+          <w:tab w:val="left" w:pos="411"/>
+        </w:tabs>
+      </w:pPr>
+      <w:r>
+        <w:tab/>
+      </w:r>
+    </w:p>
+    <w:p>
+      <w:r>
+        <w:br w:type="page"/>
+      </w:r>
+    </w:p>
+    <w:p>
+      <w:pPr>
+        <w:tabs>
+          <w:tab w:val="left" w:pos="411"/>
+        </w:tabs>
+      </w:pPr>
+    </w:p>
+    <w:p>
+      <w:pPr>
+        <w:tabs>
+          <w:tab w:val="left" w:pos="411"/>
+        </w:tabs>
+      </w:pPr>
+    </w:p>
+    <w:p>
+      <w:pPr>
+        <w:tabs>
+          <w:tab w:val="left" w:pos="411"/>
+        </w:tabs>
+      </w:pPr>
+      <w:r>
+        <w:t>New ones</w:t>
+      </w:r>
+    </w:p>
+    <w:p>
+      <w:pPr>
+        <w:tabs>
+          <w:tab w:val="left" w:pos="411"/>
+        </w:tabs>
+      </w:pPr>
+      <w:r>
+        <w:t>TODO:</w:t>
+      </w:r>
+    </w:p>
+    <w:p>
+      <w:pPr>
+        <w:tabs>
+          <w:tab w:val="left" w:pos="411"/>
+        </w:tabs>
+      </w:pPr>
+      <w:r>
+        <w:t>F1 and F2</w:t>
+      </w:r>
+      <w:bookmarkStart w:id="0" w:name="_GoBack"/>
+      <w:bookmarkEnd w:id="0"/>
+    </w:p>
+    <w:p>
+      <w:pPr>
+        <w:tabs>
+          <w:tab w:val="left" w:pos="411"/>
+        </w:tabs>
+      </w:pPr>
+    </w:p>
+    <w:p>
+      <w:pPr>
+        <w:tabs>
+          <w:tab w:val="left" w:pos="411"/>
+        </w:tabs>
+      </w:pPr>
+    </w:p>
+    <w:p>
+      <w:pPr>
+        <w:tabs>
+          <w:tab w:val="left" w:pos="411"/>
+        </w:tabs>
+      </w:pPr>
+    </w:p>
+    <w:p>
+      <w:pPr>
+        <w:tabs>
+          <w:tab w:val="left" w:pos="411"/>
+        </w:tabs>
+      </w:pPr>
+      <w:r>
+        <w:rPr>
+          <w:noProof/>
+        </w:rPr>
+        <w:drawing>
+          <wp:anchor distT="0" distB="0" distL="114300" distR="114300" simplePos="0" relativeHeight="251810816" behindDoc="0" locked="0" layoutInCell="1" allowOverlap="1" wp14:anchorId="5BFE4053" wp14:editId="27E7943D">
+            <wp:simplePos x="0" y="0"/>
+            <wp:positionH relativeFrom="column">
+              <wp:posOffset>2463800</wp:posOffset>
+            </wp:positionH>
+            <wp:positionV relativeFrom="paragraph">
+              <wp:posOffset>438803</wp:posOffset>
+            </wp:positionV>
+            <wp:extent cx="457200" cy="346075"/>
+            <wp:effectExtent l="19050" t="19050" r="19050" b="15875"/>
+            <wp:wrapNone/>
+            <wp:docPr id="70" name="Picture 70"/>
+            <wp:cNvGraphicFramePr>
+              <a:graphicFrameLocks xmlns:a="http://schemas.openxmlformats.org/drawingml/2006/main" noChangeAspect="1"/>
+            </wp:cNvGraphicFramePr>
+            <a:graphic xmlns:a="http://schemas.openxmlformats.org/drawingml/2006/main">
+              <a:graphicData uri="http://schemas.openxmlformats.org/drawingml/2006/picture">
+                <pic:pic xmlns:pic="http://schemas.openxmlformats.org/drawingml/2006/picture">
+                  <pic:nvPicPr>
+                    <pic:cNvPr id="0" name="Picture 2"/>
+                    <pic:cNvPicPr>
+                      <a:picLocks noChangeAspect="1" noChangeArrowheads="1"/>
+                    </pic:cNvPicPr>
+                  </pic:nvPicPr>
+                  <pic:blipFill>
+                    <a:blip r:embed="rId71" cstate="print">
+                      <a:extLst>
+                        <a:ext uri="{28A0092B-C50C-407E-A947-70E740481C1C}">
+                          <a14:useLocalDpi xmlns:a14="http://schemas.microsoft.com/office/drawing/2010/main" val="0"/>
+                        </a:ext>
+                      </a:extLst>
+                    </a:blip>
+                    <a:srcRect/>
+                    <a:stretch>
+                      <a:fillRect/>
+                    </a:stretch>
+                  </pic:blipFill>
+                  <pic:spPr bwMode="auto">
+                    <a:xfrm>
+                      <a:off x="0" y="0"/>
+                      <a:ext cx="457200" cy="346075"/>
+                    </a:xfrm>
+                    <a:prstGeom prst="rect">
+                      <a:avLst/>
+                    </a:prstGeom>
+                    <a:noFill/>
+                    <a:ln>
+                      <a:solidFill>
+                        <a:schemeClr val="tx1"/>
+                      </a:solidFill>
+                    </a:ln>
+                  </pic:spPr>
+                </pic:pic>
+              </a:graphicData>
+            </a:graphic>
+            <wp14:sizeRelH relativeFrom="page">
+              <wp14:pctWidth>0</wp14:pctWidth>
+            </wp14:sizeRelH>
+            <wp14:sizeRelV relativeFrom="page">
+              <wp14:pctHeight>0</wp14:pctHeight>
+            </wp14:sizeRelV>
+          </wp:anchor>
+        </w:drawing>
+      </w:r>
+      <w:r>
+        <w:rPr>
+          <w:noProof/>
+        </w:rPr>
+        <w:drawing>
+          <wp:anchor distT="0" distB="0" distL="114300" distR="114300" simplePos="0" relativeHeight="251808768" behindDoc="0" locked="0" layoutInCell="1" allowOverlap="1" wp14:anchorId="36256760" wp14:editId="3E69E08F">
+            <wp:simplePos x="0" y="0"/>
+            <wp:positionH relativeFrom="column">
+              <wp:posOffset>287746</wp:posOffset>
+            </wp:positionH>
+            <wp:positionV relativeFrom="paragraph">
+              <wp:posOffset>92710</wp:posOffset>
+            </wp:positionV>
+            <wp:extent cx="457200" cy="346075"/>
+            <wp:effectExtent l="0" t="0" r="0" b="0"/>
+            <wp:wrapNone/>
+            <wp:docPr id="69" name="Picture 69"/>
+            <wp:cNvGraphicFramePr>
+              <a:graphicFrameLocks xmlns:a="http://schemas.openxmlformats.org/drawingml/2006/main" noChangeAspect="1"/>
+            </wp:cNvGraphicFramePr>
+            <a:graphic xmlns:a="http://schemas.openxmlformats.org/drawingml/2006/main">
+              <a:graphicData uri="http://schemas.openxmlformats.org/drawingml/2006/picture">
+                <pic:pic xmlns:pic="http://schemas.openxmlformats.org/drawingml/2006/picture">
+                  <pic:nvPicPr>
+                    <pic:cNvPr id="0" name="Picture 2"/>
+                    <pic:cNvPicPr>
+                      <a:picLocks noChangeAspect="1" noChangeArrowheads="1"/>
+                    </pic:cNvPicPr>
+                  </pic:nvPicPr>
+                  <pic:blipFill>
+                    <a:blip r:embed="rId71" cstate="print">
+                      <a:extLst>
+                        <a:ext uri="{28A0092B-C50C-407E-A947-70E740481C1C}">
+                          <a14:useLocalDpi xmlns:a14="http://schemas.microsoft.com/office/drawing/2010/main" val="0"/>
+                        </a:ext>
+                      </a:extLst>
+                    </a:blip>
+                    <a:srcRect/>
+                    <a:stretch>
+                      <a:fillRect/>
+                    </a:stretch>
+                  </pic:blipFill>
+                  <pic:spPr bwMode="auto">
+                    <a:xfrm>
+                      <a:off x="0" y="0"/>
+                      <a:ext cx="457200" cy="346075"/>
+                    </a:xfrm>
+                    <a:prstGeom prst="rect">
+                      <a:avLst/>
+                    </a:prstGeom>
+                    <a:noFill/>
+                    <a:ln>
+                      <a:noFill/>
+                    </a:ln>
+                  </pic:spPr>
+                </pic:pic>
+              </a:graphicData>
+            </a:graphic>
+            <wp14:sizeRelH relativeFrom="page">
+              <wp14:pctWidth>0</wp14:pctWidth>
+            </wp14:sizeRelH>
+            <wp14:sizeRelV relativeFrom="page">
+              <wp14:pctHeight>0</wp14:pctHeight>
+            </wp14:sizeRelV>
+          </wp:anchor>
+        </w:drawing>
+      </w:r>
     </w:p>
     <w:sectPr>
       <w:pgSz w:w="15840" w:h="12240" w:orient="landscape"/>
@@ -6008,7 +6093,7 @@
 </file>
 
 <file path=customXml/itemProps1.xml><?xml version="1.0" encoding="utf-8"?>
-<ds:datastoreItem xmlns:ds="http://schemas.openxmlformats.org/officeDocument/2006/customXml" ds:itemID="{BA5C8C25-1D01-40B2-ADE2-C45AC85B046E}">
+<ds:datastoreItem xmlns:ds="http://schemas.openxmlformats.org/officeDocument/2006/customXml" ds:itemID="{AAA20D90-4368-41AA-89FA-DEF961FB3C9A}">
   <ds:schemaRefs>
     <ds:schemaRef ds:uri="http://schemas.openxmlformats.org/officeDocument/2006/bibliography"/>
   </ds:schemaRefs>

</xml_diff>